<commit_message>
Casos de Uso, nuevos y actualizados
</commit_message>
<xml_diff>
--- a/documents/Casos de Uso Release 1/SIGP_GEN01_IniciandoSesion.docx
+++ b/documents/Casos de Uso Release 1/SIGP_GEN01_IniciandoSesion.docx
@@ -1029,11 +1029,51 @@
           </w:tcPr>
           <w:p>
             <w:r>
+              <w:t xml:space="preserve">Paula Ciaffone – El </w:t>
+            </w:r>
+            <w:proofErr w:type="spellStart"/>
+            <w:r>
+              <w:t>captcha</w:t>
+            </w:r>
+            <w:proofErr w:type="spellEnd"/>
+            <w:r>
+              <w:t xml:space="preserve"> se muestra luego de varios intentos incorrectos.</w:t>
+            </w:r>
+          </w:p>
+        </w:tc>
+      </w:tr>
+      <w:tr>
+        <w:tc>
+          <w:tcPr>
+            <w:tcW w:w="1165" w:type="dxa"/>
+          </w:tcPr>
+          <w:p>
+            <w:r>
+              <w:t>0.3</w:t>
+            </w:r>
+          </w:p>
+        </w:tc>
+        <w:tc>
+          <w:tcPr>
+            <w:tcW w:w="1710" w:type="dxa"/>
+          </w:tcPr>
+          <w:p>
+            <w:r>
+              <w:t>23-08-2016</w:t>
+            </w:r>
+          </w:p>
+        </w:tc>
+        <w:tc>
+          <w:tcPr>
+            <w:tcW w:w="6475" w:type="dxa"/>
+          </w:tcPr>
+          <w:p>
+            <w:r>
               <w:t xml:space="preserve">Paula Ciaffone – </w:t>
             </w:r>
             <w:bookmarkStart w:id="0" w:name="_GoBack"/>
             <w:r>
-              <w:t>El captcha se muestra luego de varios intentos incorrectos.</w:t>
+              <w:t>Se actualizan etiquetas.</w:t>
             </w:r>
             <w:bookmarkEnd w:id="0"/>
           </w:p>
@@ -2056,8 +2096,55 @@
               <w:rPr>
                 <w:lang w:val="es-AR"/>
               </w:rPr>
-              <w:t>El sistema muestra una ventana modal con los siguientes campos, bajo el título “</w:t>
-            </w:r>
+              <w:t xml:space="preserve">El sistema muestra una </w:t>
+            </w:r>
+            <w:r>
+              <w:rPr>
+                <w:lang w:val="es-AR"/>
+              </w:rPr>
+              <w:t>pantalla</w:t>
+            </w:r>
+            <w:r>
+              <w:rPr>
+                <w:lang w:val="es-AR"/>
+              </w:rPr>
+              <w:t xml:space="preserve"> con los siguientes campos, bajo el </w:t>
+            </w:r>
+            <w:proofErr w:type="gramStart"/>
+            <w:r>
+              <w:rPr>
+                <w:lang w:val="es-AR"/>
+              </w:rPr>
+              <w:t>título</w:t>
+            </w:r>
+            <w:r>
+              <w:rPr>
+                <w:lang w:val="es-AR"/>
+              </w:rPr>
+              <w:t xml:space="preserve"> </w:t>
+            </w:r>
+            <w:r>
+              <w:rPr>
+                <w:highlight w:val="yellow"/>
+                <w:lang w:val="es-AR"/>
+              </w:rPr>
+              <w:t>”</w:t>
+            </w:r>
+            <w:proofErr w:type="gramEnd"/>
+            <w:r>
+              <w:rPr>
+                <w:highlight w:val="yellow"/>
+                <w:lang w:val="es-AR"/>
+              </w:rPr>
+              <w:t>Plataforma de Gestión Integral” y subtítulo</w:t>
+            </w:r>
+            <w:r>
+              <w:rPr>
+                <w:lang w:val="es-AR"/>
+              </w:rPr>
+              <w:t xml:space="preserve"> “</w:t>
+            </w:r>
+            <w:proofErr w:type="spellStart"/>
             <w:r>
               <w:rPr>
                 <w:lang w:val="es-AR"/>
@@ -2070,6 +2157,7 @@
               </w:rPr>
               <w:t>niciá</w:t>
             </w:r>
+            <w:proofErr w:type="spellEnd"/>
             <w:r>
               <w:rPr>
                 <w:lang w:val="es-AR"/>
@@ -2080,7 +2168,15 @@
               <w:rPr>
                 <w:lang w:val="es-AR"/>
               </w:rPr>
-              <w:t xml:space="preserve"> para acceder al sistema</w:t>
+              <w:t xml:space="preserve"> </w:t>
+            </w:r>
+            <w:r>
+              <w:rPr>
+                <w:strike/>
+                <w:color w:val="FF0000"/>
+                <w:lang w:val="es-AR"/>
+              </w:rPr>
+              <w:t>para acceder al sistema</w:t>
             </w:r>
             <w:r>
               <w:rPr>
@@ -2102,7 +2198,23 @@
               <w:pStyle w:val="StyleListBulletBold"/>
             </w:pPr>
             <w:r>
+              <w:rPr>
+                <w:strike/>
+                <w:color w:val="FF0000"/>
+              </w:rPr>
               <w:t>Email</w:t>
+            </w:r>
+            <w:r>
+              <w:rPr>
+                <w:color w:val="FF0000"/>
+              </w:rPr>
+              <w:t xml:space="preserve"> </w:t>
+            </w:r>
+            <w:r>
+              <w:rPr>
+                <w:highlight w:val="yellow"/>
+              </w:rPr>
+              <w:t>Correo electrónico</w:t>
             </w:r>
             <w:r>
               <w:t xml:space="preserve"> </w:t>
@@ -2192,31 +2304,6 @@
                 <w:b w:val="0"/>
               </w:rPr>
               <w:t>.</w:t>
-            </w:r>
-          </w:p>
-          <w:p>
-            <w:pPr>
-              <w:pStyle w:val="StyleListBulletBold"/>
-              <w:rPr>
-                <w:b w:val="0"/>
-                <w:strike/>
-                <w:color w:val="FF0000"/>
-              </w:rPr>
-            </w:pPr>
-            <w:r>
-              <w:rPr>
-                <w:strike/>
-                <w:color w:val="FF0000"/>
-              </w:rPr>
-              <w:t xml:space="preserve">Código de seguridad </w:t>
-            </w:r>
-            <w:r>
-              <w:rPr>
-                <w:b w:val="0"/>
-                <w:strike/>
-                <w:color w:val="FF0000"/>
-              </w:rPr>
-              <w:t>(Captcha, obligatorio, modificable).</w:t>
             </w:r>
           </w:p>
           <w:p>
@@ -2445,7 +2532,23 @@
                 <w:bCs/>
                 <w:highlight w:val="yellow"/>
               </w:rPr>
-              <w:t>(Captcha, obligatorio, modificable)</w:t>
+              <w:t>(</w:t>
+            </w:r>
+            <w:proofErr w:type="spellStart"/>
+            <w:r>
+              <w:rPr>
+                <w:bCs/>
+                <w:highlight w:val="yellow"/>
+              </w:rPr>
+              <w:t>Captcha</w:t>
+            </w:r>
+            <w:proofErr w:type="spellEnd"/>
+            <w:r>
+              <w:rPr>
+                <w:bCs/>
+                <w:highlight w:val="yellow"/>
+              </w:rPr>
+              <w:t>, obligatorio, modificable)</w:t>
             </w:r>
             <w:r>
               <w:rPr>
@@ -2502,7 +2605,21 @@
               <w:rPr>
                 <w:highlight w:val="yellow"/>
               </w:rPr>
-              <w:t>refresca el captcha del código de seguridad.</w:t>
+              <w:t xml:space="preserve">refresca el </w:t>
+            </w:r>
+            <w:proofErr w:type="spellStart"/>
+            <w:r>
+              <w:rPr>
+                <w:highlight w:val="yellow"/>
+              </w:rPr>
+              <w:t>captcha</w:t>
+            </w:r>
+            <w:proofErr w:type="spellEnd"/>
+            <w:r>
+              <w:rPr>
+                <w:highlight w:val="yellow"/>
+              </w:rPr>
+              <w:t xml:space="preserve"> del código de seguridad.</w:t>
             </w:r>
           </w:p>
           <w:p>
@@ -2622,7 +2739,15 @@
               <w:contextualSpacing w:val="0"/>
             </w:pPr>
             <w:r>
-              <w:t>El sistema cierra la sesión del usuario y muestra la pantalla de login.</w:t>
+              <w:t xml:space="preserve">El sistema cierra la sesión del usuario y muestra la pantalla de </w:t>
+            </w:r>
+            <w:proofErr w:type="spellStart"/>
+            <w:r>
+              <w:t>login</w:t>
+            </w:r>
+            <w:proofErr w:type="spellEnd"/>
+            <w:r>
+              <w:t>.</w:t>
             </w:r>
           </w:p>
           <w:p>
@@ -2657,7 +2782,7 @@
     <w:p>
       <w:r>
         <w:pict w14:anchorId="0B65C468">
-          <v:shape id="_x0000_i1026" type="#_x0000_t75" style="width:445pt;height:316pt">
+          <v:shape id="_x0000_i1026" type="#_x0000_t75" style="width:445.15pt;height:316.15pt">
             <v:imagedata r:id="rId21" o:title="login" cropleft="10292f" cropright="10818f"/>
           </v:shape>
         </w:pict>
@@ -2860,7 +2985,7 @@
                               <w:noProof/>
                               <w:color w:val="A6A6A6" w:themeColor="background1" w:themeShade="A6"/>
                             </w:rPr>
-                            <w:t>1</w:t>
+                            <w:t>7</w:t>
                           </w:r>
                           <w:r>
                             <w:rPr>
@@ -2931,7 +3056,7 @@
                         <w:noProof/>
                         <w:color w:val="A6A6A6" w:themeColor="background1" w:themeShade="A6"/>
                       </w:rPr>
-                      <w:t>1</w:t>
+                      <w:t>7</w:t>
                     </w:r>
                     <w:r>
                       <w:rPr>
@@ -3091,7 +3216,7 @@
 <w:numbering xmlns:wpc="http://schemas.microsoft.com/office/word/2010/wordprocessingCanvas" xmlns:mc="http://schemas.openxmlformats.org/markup-compatibility/2006" xmlns:o="urn:schemas-microsoft-com:office:office" xmlns:r="http://schemas.openxmlformats.org/officeDocument/2006/relationships" xmlns:m="http://schemas.openxmlformats.org/officeDocument/2006/math" xmlns:v="urn:schemas-microsoft-com:vml" xmlns:wp14="http://schemas.microsoft.com/office/word/2010/wordprocessingDrawing" xmlns:wp="http://schemas.openxmlformats.org/drawingml/2006/wordprocessingDrawing" xmlns:w10="urn:schemas-microsoft-com:office:word" xmlns:w="http://schemas.openxmlformats.org/wordprocessingml/2006/main" xmlns:w14="http://schemas.microsoft.com/office/word/2010/wordml" xmlns:w15="http://schemas.microsoft.com/office/word/2012/wordml" xmlns:wpg="http://schemas.microsoft.com/office/word/2010/wordprocessingGroup" xmlns:wpi="http://schemas.microsoft.com/office/word/2010/wordprocessingInk" xmlns:wne="http://schemas.microsoft.com/office/word/2006/wordml" xmlns:wps="http://schemas.microsoft.com/office/word/2010/wordprocessingShape" mc:Ignorable="w14 w15 wp14">
   <w:numPicBullet w:numPicBulletId="0">
     <w:pict>
-      <v:shapetype id="_x0000_t75" coordsize="21600,21600" o:spt="75" o:preferrelative="t" path="m@4@5l@4@11@9@11@9@5xe" filled="f" stroked="f">
+      <v:shapetype w14:anchorId="23264CD0" id="_x0000_t75" coordsize="21600,21600" o:spt="75" o:preferrelative="t" path="m@4@5l@4@11@9@11@9@5xe" filled="f" stroked="f">
         <v:stroke joinstyle="miter"/>
         <v:formulas>
           <v:f eqn="if lineDrawn pixelLineWidth 0"/>
@@ -3110,7 +3235,7 @@
         <v:path o:extrusionok="f" gradientshapeok="t" o:connecttype="rect"/>
         <o:lock v:ext="edit" aspectratio="t"/>
       </v:shapetype>
-      <v:shape id="_x0000_i1247" type="#_x0000_t75" style="width:22pt;height:36pt" o:bullet="t">
+      <v:shape id="_x0000_i1026" type="#_x0000_t75" style="width:21.9pt;height:36.3pt" o:bullet="t">
         <v:imagedata r:id="rId1" o:title="arrow"/>
       </v:shape>
     </w:pict>
@@ -3176,7 +3301,6 @@
     <w:lvl w:ilvl="0">
       <w:start w:val="1"/>
       <w:numFmt w:val="bullet"/>
-      <w:pStyle w:val="ListBullet"/>
       <w:lvlText w:val=""/>
       <w:lvlJc w:val="left"/>
       <w:pPr>
@@ -5510,6 +5634,7 @@
   <w:style w:type="character" w:default="1" w:styleId="DefaultParagraphFont">
     <w:name w:val="Default Paragraph Font"/>
     <w:uiPriority w:val="1"/>
+    <w:semiHidden/>
     <w:unhideWhenUsed/>
   </w:style>
   <w:style w:type="table" w:default="1" w:styleId="TableNormal">
@@ -10367,18 +10492,18 @@
 </file>
 
 <file path=customXml/item2.xml><?xml version="1.0" encoding="utf-8"?>
+<p:properties xmlns:p="http://schemas.microsoft.com/office/2006/metadata/properties" xmlns:xsi="http://www.w3.org/2001/XMLSchema-instance" xmlns:pc="http://schemas.microsoft.com/office/infopath/2007/PartnerControls">
+  <documentManagement/>
+</p:properties>
+</file>
+
+<file path=customXml/item3.xml><?xml version="1.0" encoding="utf-8"?>
 <?mso-contentType ?>
 <FormTemplates xmlns="http://schemas.microsoft.com/sharepoint/v3/contenttype/forms">
   <Display>DocumentLibraryForm</Display>
   <Edit>DocumentLibraryForm</Edit>
   <New>DocumentLibraryForm</New>
 </FormTemplates>
-</file>
-
-<file path=customXml/item3.xml><?xml version="1.0" encoding="utf-8"?>
-<p:properties xmlns:p="http://schemas.microsoft.com/office/2006/metadata/properties" xmlns:xsi="http://www.w3.org/2001/XMLSchema-instance" xmlns:pc="http://schemas.microsoft.com/office/infopath/2007/PartnerControls">
-  <documentManagement/>
-</p:properties>
 </file>
 
 <file path=customXml/item4.xml><?xml version="1.0" encoding="utf-8"?>
@@ -10508,24 +10633,24 @@
 </file>
 
 <file path=customXml/itemProps2.xml><?xml version="1.0" encoding="utf-8"?>
-<ds:datastoreItem xmlns:ds="http://schemas.openxmlformats.org/officeDocument/2006/customXml" ds:itemID="{F083AC1B-4062-49B9-9D2F-2E34A0A4974C}">
+<ds:datastoreItem xmlns:ds="http://schemas.openxmlformats.org/officeDocument/2006/customXml" ds:itemID="{D3EB8B61-FCA9-4A30-AC5F-9FB45C1C4466}">
   <ds:schemaRefs>
-    <ds:schemaRef ds:uri="http://schemas.microsoft.com/sharepoint/v3/contenttype/forms"/>
+    <ds:schemaRef ds:uri="http://purl.org/dc/elements/1.1/"/>
+    <ds:schemaRef ds:uri="http://schemas.microsoft.com/office/2006/metadata/properties"/>
+    <ds:schemaRef ds:uri="http://purl.org/dc/terms/"/>
+    <ds:schemaRef ds:uri="http://schemas.openxmlformats.org/package/2006/metadata/core-properties"/>
+    <ds:schemaRef ds:uri="http://schemas.microsoft.com/office/2006/documentManagement/types"/>
+    <ds:schemaRef ds:uri="http://purl.org/dc/dcmitype/"/>
+    <ds:schemaRef ds:uri="http://schemas.microsoft.com/office/infopath/2007/PartnerControls"/>
+    <ds:schemaRef ds:uri="http://www.w3.org/XML/1998/namespace"/>
   </ds:schemaRefs>
 </ds:datastoreItem>
 </file>
 
 <file path=customXml/itemProps3.xml><?xml version="1.0" encoding="utf-8"?>
-<ds:datastoreItem xmlns:ds="http://schemas.openxmlformats.org/officeDocument/2006/customXml" ds:itemID="{D3EB8B61-FCA9-4A30-AC5F-9FB45C1C4466}">
+<ds:datastoreItem xmlns:ds="http://schemas.openxmlformats.org/officeDocument/2006/customXml" ds:itemID="{F083AC1B-4062-49B9-9D2F-2E34A0A4974C}">
   <ds:schemaRefs>
-    <ds:schemaRef ds:uri="http://purl.org/dc/terms/"/>
-    <ds:schemaRef ds:uri="http://schemas.openxmlformats.org/package/2006/metadata/core-properties"/>
-    <ds:schemaRef ds:uri="http://schemas.microsoft.com/office/2006/documentManagement/types"/>
-    <ds:schemaRef ds:uri="http://schemas.microsoft.com/office/infopath/2007/PartnerControls"/>
-    <ds:schemaRef ds:uri="http://purl.org/dc/elements/1.1/"/>
-    <ds:schemaRef ds:uri="http://schemas.microsoft.com/office/2006/metadata/properties"/>
-    <ds:schemaRef ds:uri="http://www.w3.org/XML/1998/namespace"/>
-    <ds:schemaRef ds:uri="http://purl.org/dc/dcmitype/"/>
+    <ds:schemaRef ds:uri="http://schemas.microsoft.com/sharepoint/v3/contenttype/forms"/>
   </ds:schemaRefs>
 </ds:datastoreItem>
 </file>
@@ -10547,7 +10672,7 @@
 </file>
 
 <file path=customXml/itemProps5.xml><?xml version="1.0" encoding="utf-8"?>
-<ds:datastoreItem xmlns:ds="http://schemas.openxmlformats.org/officeDocument/2006/customXml" ds:itemID="{41C45CD8-E223-4ACE-B870-C23B13506F97}">
+<ds:datastoreItem xmlns:ds="http://schemas.openxmlformats.org/officeDocument/2006/customXml" ds:itemID="{4AD2030B-1BF1-4DDB-8CF4-9F2EDB57B16E}">
   <ds:schemaRefs>
     <ds:schemaRef ds:uri="http://schemas.openxmlformats.org/officeDocument/2006/bibliography"/>
   </ds:schemaRefs>

</xml_diff>